<commit_message>
editing html of aman taxi service
</commit_message>
<xml_diff>
--- a/AmanTaxtServices/doc.docx
+++ b/AmanTaxtServices/doc.docx
@@ -4,12 +4,17 @@
   <w:body>
     <w:p>
       <w:proofErr w:type="spellStart"/>
+      <w:proofErr w:type="gramStart"/>
       <w:r>
         <w:t>Tagelne</w:t>
       </w:r>
       <w:proofErr w:type="spellEnd"/>
       <w:r>
-        <w:t xml:space="preserve"> : </w:t>
+        <w:t xml:space="preserve"> :</w:t>
+      </w:r>
+      <w:proofErr w:type="gramEnd"/>
+      <w:r>
+        <w:t xml:space="preserve"> </w:t>
       </w:r>
     </w:p>
     <w:p>
@@ -24,6 +29,9 @@
       <w:r>
         <w:t>. All are registered with India Tourist Permit</w:t>
       </w:r>
+      <w:r>
+        <w:t xml:space="preserve"> &gt;&gt; done</w:t>
+      </w:r>
     </w:p>
     <w:p>
       <w:r>
@@ -32,6 +40,15 @@
       <w:r>
         <w:t>H1Z4</w:t>
       </w:r>
+      <w:r>
+        <w:tab/>
+      </w:r>
+      <w:r>
+        <w:tab/>
+        <w:t>&gt; done</w:t>
+      </w:r>
+      <w:bookmarkStart w:id="0" w:name="_GoBack"/>
+      <w:bookmarkEnd w:id="0"/>
     </w:p>
     <w:p>
       <w:r>
@@ -78,10 +95,18 @@
         </w:numPr>
       </w:pPr>
       <w:r>
-        <w:t>Audi A6</w:t>
-      </w:r>
-      <w:r>
-        <w:t xml:space="preserve"> : </w:t>
+        <w:t>Audi A</w:t>
+      </w:r>
+      <w:proofErr w:type="gramStart"/>
+      <w:r>
+        <w:t>6</w:t>
+      </w:r>
+      <w:r>
+        <w:t xml:space="preserve"> :</w:t>
+      </w:r>
+      <w:proofErr w:type="gramEnd"/>
+      <w:r>
+        <w:t xml:space="preserve"> </w:t>
       </w:r>
       <w:r>
         <w:t>https://www.google.com/imgres?imgurl=https%3A%2F%2Fst.motortrend.com%2Fuploads%2Fsites%2F10%2F2015%2F11%2F2015-audi-a6-3.0-t-quattro-tiptronic-premium-sedan-angular-front.png&amp;imgrefurl=https%3A%2F%2Fwww.motortrend.com%2Fcars%2Faudi%2Fa6%2F2015%2F&amp;docid=f8H8_ehPjoDk8M&amp;tbnid=1ilCOsSPJ592AM%3A&amp;vet=10ahUKEwi87oad8ejhAhWLiXAKHaJ2CLMQMwhAKAMwAw..i&amp;w=1360&amp;h=903&amp;client=firefox-b-d&amp;bih=654&amp;biw=1366&amp;q=Audi%20A6&amp;ved=0ahUKEwi87oad8ejhAhWLiXAKHaJ2CLMQMwhAKAMwAw&amp;iact=mrc&amp;uact=8</w:t>
@@ -113,11 +138,16 @@
           <w:numId w:val="1"/>
         </w:numPr>
       </w:pPr>
+      <w:proofErr w:type="gramStart"/>
       <w:r>
         <w:t>Fortuner</w:t>
       </w:r>
       <w:r>
-        <w:t xml:space="preserve"> : </w:t>
+        <w:t xml:space="preserve"> :</w:t>
+      </w:r>
+      <w:proofErr w:type="gramEnd"/>
+      <w:r>
+        <w:t xml:space="preserve"> </w:t>
       </w:r>
       <w:r>
         <w:t>https://www.google.com/imgres?imgurl=https%3A%2F%2Fhassanjameel.com.sa%2Fapp%2Fuploads%2F2016%2F12%2FSuper-White-II-3.jpg&amp;imgrefurl=https%3A%2F%2Fhassanjameel.com.sa%2Fcar%2Ftoyota%2Ffortuner%2F&amp;docid=n5Wc5QgH46vp3M&amp;tbnid=EYwJSyHgwwn7LM%3A&amp;vet=10ahUKEwjYuPSD8ujhAhXJLo8KHVNvAvkQMwh5KB8wHw..i&amp;w=1200&amp;h=703&amp;client=firefox-b-d&amp;bih=654&amp;biw=1366&amp;q=Fortuner%20white%202019&amp;ved=0ahUKEwjYuPSD8ujhAhXJLo8KHVNvAvkQMwh5KB8wHw&amp;iact=mrc&amp;uact=8</w:t>
@@ -144,12 +174,17 @@
         <w:t xml:space="preserve">Innova </w:t>
       </w:r>
       <w:proofErr w:type="spellStart"/>
+      <w:proofErr w:type="gramStart"/>
       <w:r>
         <w:t>Crysta</w:t>
       </w:r>
       <w:proofErr w:type="spellEnd"/>
       <w:r>
-        <w:t xml:space="preserve"> : </w:t>
+        <w:t xml:space="preserve"> :</w:t>
+      </w:r>
+      <w:proofErr w:type="gramEnd"/>
+      <w:r>
+        <w:t xml:space="preserve"> </w:t>
       </w:r>
       <w:r>
         <w:t>https://www.google.com/imgres?imgurl=http%3A%2F%2Fwww.toyotainnova.in%2Fimages%2Ftoyota-crysta-white-pearl-2017.jpg&amp;imgrefurl=http%3A%2F%2Fwww.toyotainnova.in%2Fcolor.html&amp;docid=8eAD33ldqnIgEM&amp;tbnid=IZ9imqbVJ1jDiM%3A&amp;vet=10ahUKEwjemKWs8ujhAhUSTI8KHRG7DS4QMwg6KAAwAA..i&amp;w=1920&amp;h=1080&amp;client=firefox-b-d&amp;bih=654&amp;biw=1366&amp;q=Innova%20Crysta%202019&amp;ved=0ahUKEwjemKWs8ujhAhUSTI8KHRG7DS4QMwg6KAAwAA&amp;iact=mrc&amp;uact=8</w:t>
@@ -220,11 +255,16 @@
           <w:numId w:val="1"/>
         </w:numPr>
       </w:pPr>
+      <w:proofErr w:type="gramStart"/>
       <w:r>
         <w:t xml:space="preserve">Etios </w:t>
       </w:r>
       <w:r>
-        <w:t xml:space="preserve"> : </w:t>
+        <w:t xml:space="preserve"> :</w:t>
+      </w:r>
+      <w:proofErr w:type="gramEnd"/>
+      <w:r>
+        <w:t xml:space="preserve"> </w:t>
       </w:r>
       <w:r>
         <w:t>https://www.google.com/imgres?imgurl=https%3A%2F%2Fwallpapercave.com%2Fwp%2Fwp2267473.jpg&amp;imgrefurl=https%3A%2F%2Fwallpapercave.com%2Ftoyota-cars-wallpapers&amp;docid=0ff01T-veu5hYM&amp;tbnid=v4f_eHLJLIAftM%3A&amp;vet=10ahUKEwj4k_be8-jhAhUR148KHWOxATEQMwiNASgyMDI..i&amp;w=1590&amp;h=1060&amp;client=firefox-b-d&amp;bih=654&amp;biw=1366&amp;q=Etios%20india%20wallpaper&amp;ved=0ahUKEwj4k_be8-jhAhUR148KHWOxATEQMwiNASgyMDI&amp;iact=mrc&amp;uact=8</w:t>
@@ -264,13 +304,19 @@
         </w:numPr>
       </w:pPr>
       <w:r>
-        <w:t xml:space="preserve">Tempo traveler : </w:t>
+        <w:t xml:space="preserve">Tempo </w:t>
+      </w:r>
+      <w:proofErr w:type="gramStart"/>
+      <w:r>
+        <w:t>traveler :</w:t>
+      </w:r>
+      <w:proofErr w:type="gramEnd"/>
+      <w:r>
+        <w:t xml:space="preserve"> </w:t>
       </w:r>
       <w:r>
         <w:t>https://www.google.com/imgres?imgurl=http%3A%2F%2Fvidhantravels.com%2Fimg%2Fcars%2F14-seater-tempo-traveler.png&amp;imgrefurl=http%3A%2F%2Fwww.vidhantravels.com%2Fvaranasi%2Fcar-rental%2Ftempo-traveller&amp;docid=_yP2dM3af8i6RM&amp;tbnid=Skf0_rXZ38fVpM%3A&amp;vet=10ahUKEwj79Nbh9ejhAhVJM48KHfWlB3MQMwhwKAYwBg..i&amp;w=675&amp;h=458&amp;client=firefox-b-d&amp;bih=654&amp;biw=1366&amp;q=tempo%20traveller&amp;ved=0ahUKEwj79Nbh9ejhAhVJM48KHfWlB3MQMwhwKAYwBg&amp;iact=mrc&amp;uact=8</w:t>
       </w:r>
-      <w:bookmarkStart w:id="0" w:name="_GoBack"/>
-      <w:bookmarkEnd w:id="0"/>
     </w:p>
     <w:p>
       <w:r>
@@ -319,8 +365,13 @@
         </w:numPr>
       </w:pPr>
       <w:r>
-        <w:t>Rate remove</w:t>
-      </w:r>
+        <w:t xml:space="preserve">Rate </w:t>
+      </w:r>
+      <w:proofErr w:type="gramStart"/>
+      <w:r>
+        <w:t>remove</w:t>
+      </w:r>
+      <w:proofErr w:type="gramEnd"/>
     </w:p>
     <w:p>
       <w:pPr>
@@ -393,9 +444,11 @@
     </w:p>
     <w:p/>
     <w:p>
+      <w:proofErr w:type="gramStart"/>
       <w:r>
         <w:t>Location :</w:t>
       </w:r>
+      <w:proofErr w:type="gramEnd"/>
     </w:p>
     <w:p>
       <w:r>
@@ -456,20 +509,30 @@
         <w:t xml:space="preserve">Contact </w:t>
       </w:r>
       <w:proofErr w:type="spellStart"/>
+      <w:proofErr w:type="gramStart"/>
       <w:r>
         <w:t>Nymber</w:t>
       </w:r>
       <w:proofErr w:type="spellEnd"/>
       <w:r>
-        <w:t xml:space="preserve"> : </w:t>
+        <w:t xml:space="preserve"> :</w:t>
+      </w:r>
+      <w:proofErr w:type="gramEnd"/>
+      <w:r>
+        <w:t xml:space="preserve"> </w:t>
       </w:r>
       <w:r>
         <w:t>9872900067, 7837700067, 8054450001</w:t>
       </w:r>
     </w:p>
     <w:p>
-      <w:r>
-        <w:t xml:space="preserve">Name : Sr. Kulwant Singh, Mr. </w:t>
+      <w:proofErr w:type="gramStart"/>
+      <w:r>
+        <w:t>Name :</w:t>
+      </w:r>
+      <w:proofErr w:type="gramEnd"/>
+      <w:r>
+        <w:t xml:space="preserve"> Sr. Kulwant Singh, Mr. </w:t>
       </w:r>
       <w:proofErr w:type="spellStart"/>
       <w:r>
@@ -489,8 +552,13 @@
       </w:r>
     </w:p>
     <w:p>
-      <w:r>
-        <w:t>Email : aman.travel@yahoo.co.in</w:t>
+      <w:proofErr w:type="gramStart"/>
+      <w:r>
+        <w:t>Email :</w:t>
+      </w:r>
+      <w:proofErr w:type="gramEnd"/>
+      <w:r>
+        <w:t xml:space="preserve"> aman.travel@yahoo.co.in</w:t>
       </w:r>
     </w:p>
     <w:p>
@@ -562,7 +630,15 @@
     </w:p>
     <w:p>
       <w:r>
-        <w:t xml:space="preserve">Graphic card : 4gb </w:t>
+        <w:t xml:space="preserve">Graphic </w:t>
+      </w:r>
+      <w:proofErr w:type="gramStart"/>
+      <w:r>
+        <w:t>card :</w:t>
+      </w:r>
+      <w:proofErr w:type="gramEnd"/>
+      <w:r>
+        <w:t xml:space="preserve"> 4gb </w:t>
       </w:r>
       <w:proofErr w:type="spellStart"/>
       <w:r>

</xml_diff>